<commit_message>
Agregados mas comentarios en el TAD
</commit_message>
<xml_diff>
--- a/TAD AB.docx
+++ b/TAD AB.docx
@@ -101,7 +101,22 @@
                                   <w14:round/>
                                 </w14:textOutline>
                               </w:rPr>
-                              <w:t>Práctica 1B</w:t>
+                              <w:t>Práctica 2</w:t>
+                            </w:r>
+                            <w:bookmarkStart w:id="0" w:name="_GoBack"/>
+                            <w:bookmarkEnd w:id="0"/>
+                            <w:r>
+                              <w:rPr>
+                                <w:color w:val="000000" w:themeColor="text1"/>
+                                <w:sz w:val="48"/>
+                                <w:szCs w:val="36"/>
+                                <w14:textOutline w14:w="0" w14:cap="flat" w14:cmpd="sng" w14:algn="ctr">
+                                  <w14:noFill/>
+                                  <w14:prstDash w14:val="solid"/>
+                                  <w14:round/>
+                                </w14:textOutline>
+                              </w:rPr>
+                              <w:t>B</w:t>
                             </w:r>
                             <w:r>
                               <w:rPr>
@@ -183,7 +198,22 @@
                             <w14:round/>
                           </w14:textOutline>
                         </w:rPr>
-                        <w:t>Práctica 1B</w:t>
+                        <w:t>Práctica 2</w:t>
+                      </w:r>
+                      <w:bookmarkStart w:id="1" w:name="_GoBack"/>
+                      <w:bookmarkEnd w:id="1"/>
+                      <w:r>
+                        <w:rPr>
+                          <w:color w:val="000000" w:themeColor="text1"/>
+                          <w:sz w:val="48"/>
+                          <w:szCs w:val="36"/>
+                          <w14:textOutline w14:w="0" w14:cap="flat" w14:cmpd="sng" w14:algn="ctr">
+                            <w14:noFill/>
+                            <w14:prstDash w14:val="solid"/>
+                            <w14:round/>
+                          </w14:textOutline>
+                        </w:rPr>
+                        <w:t>B</w:t>
                       </w:r>
                       <w:r>
                         <w:rPr>
@@ -298,8 +328,6 @@
           <w:numId w:val="5"/>
         </w:numPr>
       </w:pPr>
-      <w:bookmarkStart w:id="0" w:name="_GoBack"/>
-      <w:bookmarkEnd w:id="0"/>
     </w:p>
     <w:sectPr>
       <w:pgSz w:w="11906" w:h="16838"/>

</xml_diff>